<commit_message>
docs: replace base SRS and SDD with final versions
</commit_message>
<xml_diff>
--- a/docs/design/CSAI203_Design_Team18_202301043.docx
+++ b/docs/design/CSAI203_Design_Team18_202301043.docx
@@ -183,8 +183,6 @@
         <w:t xml:space="preserve">Amr Yasser 202301043</w:t>
         <w:br w:type="textWrapping"/>
         <w:t xml:space="preserve">Omar Hazem Ahmed 202300800</w:t>
-        <w:br w:type="textWrapping"/>
-        <w:t xml:space="preserve">Omar Darwish </w:t>
       </w:r>
       <w:r>
         <w:rPr>
@@ -196,7 +194,6 @@
           <w:szCs w:val="24"/>
           <w:rtl w:val="0"/>
         </w:rPr>
-        <w:t xml:space="preserve">202301146 </w:t>
         <w:br w:type="textWrapping"/>
       </w:r>
       <w:r>
@@ -292,7 +289,7 @@
           <w:szCs w:val="24"/>
           <w:rtl w:val="0"/>
         </w:rPr>
-        <w:t xml:space="preserve">20/11/2025</w:t>
+        <w:t xml:space="preserve">19/12/2025</w:t>
       </w:r>
       <w:r>
         <w:pict>
@@ -622,6 +619,53 @@
           <w:rtl w:val="0"/>
         </w:rPr>
         <w:t xml:space="preserve">ACCL follows a modular, service-oriented design: a web application (Flask with Blueprints) implements the MVC layers and user-facing UI, a background worker system (Redis/queue) manages sandbox jobs that run in Docker containers, and a persistence layer (SQLAlchemy-backed database and object storage) stores submissions, test results, hints, and audit logs. An AI service wrapper provides cached hint generation and an extensible similarity engine supports token/embedding hybrid comparisons; repositories and service layers encapsulate business logic for maintainability and testability.</w:t>
+      </w:r>
+    </w:p>
+    <w:p>
+      <w:pPr>
+        <w:spacing w:after="240" w:before="240" w:lineRule="auto"/>
+        <w:rPr>
+          <w:sz w:val="24"/>
+          <w:szCs w:val="24"/>
+        </w:rPr>
+      </w:pPr>
+      <w:r>
+        <w:rPr>
+          <w:sz w:val="24"/>
+          <w:szCs w:val="24"/>
+          <w:rtl w:val="0"/>
+        </w:rPr>
+        <w:t xml:space="preserve">In addition to its core learning and assessment workflows, ACCL incorporates several operational and reliability-focused features to enhance usability, fairness, and system stability. These include automatic draft saving and recovery for student submissions, instructor-controlled manual re-grading, controller-level rate limiting and abuse protection, and administrative system health monitoring. These capabilities are designed as non-intrusive extensions that improve fault tolerance, observability, and operational control without altering the primary educational objectives of the platform.</w:t>
+      </w:r>
+    </w:p>
+    <w:p>
+      <w:pPr>
+        <w:spacing w:after="240" w:before="240" w:lineRule="auto"/>
+        <w:rPr>
+          <w:sz w:val="24"/>
+          <w:szCs w:val="24"/>
+        </w:rPr>
+      </w:pPr>
+      <w:r>
+        <w:rPr>
+          <w:rtl w:val="0"/>
+        </w:rPr>
+      </w:r>
+    </w:p>
+    <w:p>
+      <w:pPr>
+        <w:spacing w:after="240" w:before="240" w:lineRule="auto"/>
+        <w:rPr>
+          <w:sz w:val="24"/>
+          <w:szCs w:val="24"/>
+        </w:rPr>
+      </w:pPr>
+      <w:r>
+        <w:rPr>
+          <w:sz w:val="24"/>
+          <w:szCs w:val="24"/>
+          <w:rtl w:val="0"/>
+        </w:rPr>
         <w:br w:type="textWrapping"/>
       </w:r>
     </w:p>
@@ -830,6 +874,100 @@
           <w:rtl w:val="0"/>
         </w:rPr>
         <w:t xml:space="preserve"> per-test timeout ≤ 5s; median grading + deterministic hint ≤ 4s (AI path target ≤ 6s).</w:t>
+      </w:r>
+    </w:p>
+    <w:p>
+      <w:pPr>
+        <w:spacing w:after="240" w:before="240" w:lineRule="auto"/>
+        <w:ind w:left="720" w:firstLine="0"/>
+        <w:rPr>
+          <w:sz w:val="24"/>
+          <w:szCs w:val="24"/>
+        </w:rPr>
+      </w:pPr>
+      <w:r>
+        <w:rPr>
+          <w:rtl w:val="0"/>
+        </w:rPr>
+      </w:r>
+    </w:p>
+    <w:p>
+      <w:pPr>
+        <w:numPr>
+          <w:ilvl w:val="0"/>
+          <w:numId w:val="11"/>
+        </w:numPr>
+        <w:spacing w:after="240" w:before="240" w:lineRule="auto"/>
+        <w:ind w:left="720" w:hanging="360"/>
+        <w:rPr>
+          <w:sz w:val="24"/>
+          <w:szCs w:val="24"/>
+        </w:rPr>
+      </w:pPr>
+      <w:r>
+        <w:rPr>
+          <w:b w:val="1"/>
+          <w:bCs w:val="1"/>
+          <w:sz w:val="24"/>
+          <w:szCs w:val="24"/>
+          <w:rtl w:val="0"/>
+        </w:rPr>
+        <w:t xml:space="preserve">Operational resilience:</w:t>
+      </w:r>
+      <w:r>
+        <w:rPr>
+          <w:sz w:val="24"/>
+          <w:szCs w:val="24"/>
+          <w:rtl w:val="0"/>
+        </w:rPr>
+        <w:t xml:space="preserve"> Ensure system robustness through automatic draft persistence, controlled re-execution of grading workflows, and protection against abusive or excessive requests via rate limiting mechanisms.</w:t>
+      </w:r>
+    </w:p>
+    <w:p>
+      <w:pPr>
+        <w:spacing w:after="240" w:before="240" w:lineRule="auto"/>
+        <w:ind w:left="720" w:firstLine="0"/>
+        <w:rPr>
+          <w:sz w:val="24"/>
+          <w:szCs w:val="24"/>
+        </w:rPr>
+      </w:pPr>
+      <w:r>
+        <w:rPr>
+          <w:rtl w:val="0"/>
+        </w:rPr>
+      </w:r>
+    </w:p>
+    <w:p>
+      <w:pPr>
+        <w:numPr>
+          <w:ilvl w:val="0"/>
+          <w:numId w:val="11"/>
+        </w:numPr>
+        <w:spacing w:after="240" w:before="240" w:lineRule="auto"/>
+        <w:ind w:left="720" w:hanging="360"/>
+        <w:rPr>
+          <w:sz w:val="24"/>
+          <w:szCs w:val="24"/>
+        </w:rPr>
+      </w:pPr>
+      <w:r>
+        <w:rPr>
+          <w:b w:val="1"/>
+          <w:bCs w:val="1"/>
+          <w:sz w:val="24"/>
+          <w:szCs w:val="24"/>
+          <w:rtl w:val="0"/>
+        </w:rPr>
+        <w:t xml:space="preserve">Observability and administrative control:</w:t>
+      </w:r>
+      <w:r>
+        <w:rPr>
+          <w:sz w:val="24"/>
+          <w:szCs w:val="24"/>
+          <w:rtl w:val="0"/>
+        </w:rPr>
+        <w:t xml:space="preserve"> Provide administrators with visibility into worker, queue, and system health status, and enable instructors to manually trigger re-grading when required for fairness or correction.</w:t>
         <w:br w:type="textWrapping"/>
       </w:r>
     </w:p>
@@ -983,6 +1121,23 @@
           <w:rtl w:val="0"/>
         </w:rPr>
         <w:t xml:space="preserve"> demo/CI resources are constrained; wireframes must use draw.io/PPT (no Figma or auto-code tools).</w:t>
+      </w:r>
+    </w:p>
+    <w:p>
+      <w:pPr>
+        <w:spacing w:after="240" w:before="240" w:lineRule="auto"/>
+        <w:ind w:left="720" w:firstLine="0"/>
+        <w:rPr>
+          <w:sz w:val="24"/>
+          <w:szCs w:val="24"/>
+        </w:rPr>
+      </w:pPr>
+      <w:r>
+        <w:rPr>
+          <w:sz w:val="24"/>
+          <w:szCs w:val="24"/>
+          <w:rtl w:val="0"/>
+        </w:rPr>
         <w:br w:type="textWrapping"/>
       </w:r>
     </w:p>
@@ -3854,6 +4009,32 @@
       </w:hyperlink>
       <w:r>
         <w:rPr>
+          <w:b w:val="1"/>
+          <w:bCs w:val="1"/>
+          <w:sz w:val="24"/>
+          <w:szCs w:val="24"/>
+          <w:rtl w:val="0"/>
+        </w:rPr>
+        <w:br w:type="textWrapping"/>
+        <w:tab/>
+        <w:t xml:space="preserve">- </w:t>
+      </w:r>
+      <w:hyperlink r:id="rId16">
+        <w:r>
+          <w:rPr>
+            <w:b w:val="1"/>
+            <w:bCs w:val="1"/>
+            <w:color w:val="1155cc"/>
+            <w:sz w:val="24"/>
+            <w:szCs w:val="24"/>
+            <w:u w:val="single"/>
+            <w:rtl w:val="0"/>
+          </w:rPr>
+          <w:t xml:space="preserve">Rate Limiting &amp; Abuse Protection</w:t>
+        </w:r>
+      </w:hyperlink>
+      <w:r>
+        <w:rPr>
           <w:rtl w:val="0"/>
         </w:rPr>
       </w:r>
@@ -3950,7 +4131,7 @@
         <w:tab/>
         <w:t xml:space="preserve">- [</w:t>
       </w:r>
-      <w:hyperlink r:id="rId16">
+      <w:hyperlink r:id="rId17">
         <w:r>
           <w:rPr>
             <w:b w:val="1"/>
@@ -3974,7 +4155,7 @@
         </w:rPr>
         <w:t xml:space="preserve">] [</w:t>
       </w:r>
-      <w:hyperlink r:id="rId17">
+      <w:hyperlink r:id="rId18">
         <w:r>
           <w:rPr>
             <w:b w:val="1"/>
@@ -4001,7 +4182,7 @@
         <w:tab/>
         <w:t xml:space="preserve">- [</w:t>
       </w:r>
-      <w:hyperlink r:id="rId18">
+      <w:hyperlink r:id="rId19">
         <w:r>
           <w:rPr>
             <w:b w:val="1"/>
@@ -4025,7 +4206,7 @@
         </w:rPr>
         <w:t xml:space="preserve">] [</w:t>
       </w:r>
-      <w:hyperlink r:id="rId19">
+      <w:hyperlink r:id="rId20">
         <w:r>
           <w:rPr>
             <w:b w:val="1"/>
@@ -4093,7 +4274,7 @@
         </w:rPr>
         <w:t xml:space="preserve">- Desktop: [</w:t>
       </w:r>
-      <w:hyperlink r:id="rId20">
+      <w:hyperlink r:id="rId21">
         <w:r>
           <w:rPr>
             <w:b w:val="1"/>
@@ -4117,7 +4298,7 @@
         </w:rPr>
         <w:t xml:space="preserve">] [</w:t>
       </w:r>
-      <w:hyperlink r:id="rId21">
+      <w:hyperlink r:id="rId22">
         <w:r>
           <w:rPr>
             <w:b w:val="1"/>
@@ -4141,7 +4322,7 @@
         </w:rPr>
         <w:t xml:space="preserve">] [</w:t>
       </w:r>
-      <w:hyperlink r:id="rId22">
+      <w:hyperlink r:id="rId23">
         <w:r>
           <w:rPr>
             <w:b w:val="1"/>
@@ -4165,7 +4346,7 @@
         </w:rPr>
         <w:t xml:space="preserve">] [</w:t>
       </w:r>
-      <w:hyperlink r:id="rId23">
+      <w:hyperlink r:id="rId24">
         <w:r>
           <w:rPr>
             <w:b w:val="1"/>
@@ -4191,7 +4372,7 @@
         <w:br w:type="textWrapping"/>
         <w:t xml:space="preserve">- Mobile: [</w:t>
       </w:r>
-      <w:hyperlink r:id="rId24">
+      <w:hyperlink r:id="rId25">
         <w:r>
           <w:rPr>
             <w:b w:val="1"/>
@@ -4225,7 +4406,7 @@
         </w:rPr>
         <w:t xml:space="preserve"> [</w:t>
       </w:r>
-      <w:hyperlink r:id="rId25">
+      <w:hyperlink r:id="rId26">
         <w:r>
           <w:rPr>
             <w:b w:val="1"/>
@@ -4251,7 +4432,7 @@
         <w:br w:type="textWrapping"/>
         <w:t xml:space="preserve">- Merged: [</w:t>
       </w:r>
-      <w:hyperlink r:id="rId26">
+      <w:hyperlink r:id="rId27">
         <w:r>
           <w:rPr>
             <w:b w:val="1"/>
@@ -4275,7 +4456,7 @@
         </w:rPr>
         <w:t xml:space="preserve">] [</w:t>
       </w:r>
-      <w:hyperlink r:id="rId27">
+      <w:hyperlink r:id="rId28">
         <w:r>
           <w:rPr>
             <w:b w:val="1"/>
@@ -4299,7 +4480,7 @@
         </w:rPr>
         <w:t xml:space="preserve">] [</w:t>
       </w:r>
-      <w:hyperlink r:id="rId28">
+      <w:hyperlink r:id="rId29">
         <w:r>
           <w:rPr>
             <w:b w:val="1"/>
@@ -4323,7 +4504,7 @@
         </w:rPr>
         <w:t xml:space="preserve">] [</w:t>
       </w:r>
-      <w:hyperlink r:id="rId29">
+      <w:hyperlink r:id="rId30">
         <w:r>
           <w:rPr>
             <w:b w:val="1"/>
@@ -4372,7 +4553,7 @@
         <w:br w:type="textWrapping"/>
         <w:t xml:space="preserve">- [</w:t>
       </w:r>
-      <w:hyperlink r:id="rId30">
+      <w:hyperlink r:id="rId31">
         <w:r>
           <w:rPr>
             <w:b w:val="1"/>
@@ -4406,7 +4587,7 @@
         </w:rPr>
         <w:t xml:space="preserve">[</w:t>
       </w:r>
-      <w:hyperlink r:id="rId31">
+      <w:hyperlink r:id="rId32">
         <w:r>
           <w:rPr>
             <w:b w:val="1"/>
@@ -4432,7 +4613,7 @@
         <w:br w:type="textWrapping"/>
         <w:t xml:space="preserve">- [</w:t>
       </w:r>
-      <w:hyperlink r:id="rId32">
+      <w:hyperlink r:id="rId33">
         <w:r>
           <w:rPr>
             <w:b w:val="1"/>
@@ -4456,7 +4637,7 @@
         </w:rPr>
         <w:t xml:space="preserve">] [</w:t>
       </w:r>
-      <w:hyperlink r:id="rId33">
+      <w:hyperlink r:id="rId34">
         <w:r>
           <w:rPr>
             <w:b w:val="1"/>
@@ -4506,22 +4687,6 @@
     <w:p>
       <w:pPr>
         <w:spacing w:after="240" w:before="240" w:lineRule="auto"/>
-        <w:rPr>
-          <w:b w:val="1"/>
-          <w:bCs w:val="1"/>
-          <w:sz w:val="24"/>
-          <w:szCs w:val="24"/>
-        </w:rPr>
-      </w:pPr>
-      <w:r>
-        <w:rPr>
-          <w:rtl w:val="0"/>
-        </w:rPr>
-      </w:r>
-    </w:p>
-    <w:p>
-      <w:pPr>
-        <w:spacing w:after="240" w:before="240" w:lineRule="auto"/>
         <w:ind w:left="720" w:firstLine="0"/>
         <w:rPr>
           <w:b w:val="1"/>
@@ -4540,7 +4705,7 @@
         </w:rPr>
         <w:t xml:space="preserve">- [</w:t>
       </w:r>
-      <w:hyperlink r:id="rId34">
+      <w:hyperlink r:id="rId35">
         <w:r>
           <w:rPr>
             <w:b w:val="1"/>
@@ -4564,7 +4729,7 @@
         </w:rPr>
         <w:t xml:space="preserve">] [</w:t>
       </w:r>
-      <w:hyperlink r:id="rId35">
+      <w:hyperlink r:id="rId36">
         <w:r>
           <w:rPr>
             <w:b w:val="1"/>
@@ -4590,7 +4755,7 @@
         <w:br w:type="textWrapping"/>
         <w:t xml:space="preserve">- [</w:t>
       </w:r>
-      <w:hyperlink r:id="rId36">
+      <w:hyperlink r:id="rId37">
         <w:r>
           <w:rPr>
             <w:b w:val="1"/>
@@ -4614,7 +4779,7 @@
         </w:rPr>
         <w:t xml:space="preserve">] [</w:t>
       </w:r>
-      <w:hyperlink r:id="rId37">
+      <w:hyperlink r:id="rId38">
         <w:r>
           <w:rPr>
             <w:b w:val="1"/>
@@ -4698,7 +4863,7 @@
         </w:rPr>
         <w:t xml:space="preserve">- [</w:t>
       </w:r>
-      <w:hyperlink r:id="rId38">
+      <w:hyperlink r:id="rId39">
         <w:r>
           <w:rPr>
             <w:b w:val="1"/>
@@ -4722,7 +4887,7 @@
         </w:rPr>
         <w:t xml:space="preserve">] [</w:t>
       </w:r>
-      <w:hyperlink r:id="rId39">
+      <w:hyperlink r:id="rId40">
         <w:r>
           <w:rPr>
             <w:b w:val="1"/>
@@ -4748,7 +4913,7 @@
         <w:br w:type="textWrapping"/>
         <w:t xml:space="preserve">- [</w:t>
       </w:r>
-      <w:hyperlink r:id="rId40">
+      <w:hyperlink r:id="rId41">
         <w:r>
           <w:rPr>
             <w:b w:val="1"/>
@@ -4772,7 +4937,7 @@
         </w:rPr>
         <w:t xml:space="preserve">] [</w:t>
       </w:r>
-      <w:hyperlink r:id="rId41">
+      <w:hyperlink r:id="rId42">
         <w:r>
           <w:rPr>
             <w:b w:val="1"/>
@@ -4878,7 +5043,7 @@
         </w:rPr>
         <w:t xml:space="preserve">View: </w:t>
       </w:r>
-      <w:hyperlink r:id="rId42">
+      <w:hyperlink r:id="rId43">
         <w:r>
           <w:rPr>
             <w:b w:val="1"/>
@@ -5024,7 +5189,7 @@
         </w:rPr>
         <w:t xml:space="preserve"> </w:t>
       </w:r>
-      <w:hyperlink r:id="rId43">
+      <w:hyperlink r:id="rId44">
         <w:r>
           <w:rPr>
             <w:b w:val="1"/>

</xml_diff>